<commit_message>
Dodane metode i atributi controller i models sloja te djelomični opis controllers sloja
</commit_message>
<xml_diff>
--- a/Dokumentacija/6.2.docx
+++ b/Dokumentacija/6.2.docx
@@ -28,13 +28,14 @@
     <w:p w14:noSpellErr="1">
       <w:pPr>
         <w:pStyle w:val="Normal"/>
+        <w:jc w:val="center"/>
       </w:pPr>
       <w:r>
         <w:drawing>
-          <wp:inline wp14:editId="7E818515" wp14:anchorId="52B7CB35">
-            <wp:extent cx="10123126" cy="5335730"/>
+          <wp:inline wp14:editId="581032DB" wp14:anchorId="4E02E4AA">
+            <wp:extent cx="10010775" cy="5339080"/>
             <wp:effectExtent l="0" t="0" r="0" b="0"/>
-            <wp:docPr id="35114044" name="picture" title=""/>
+            <wp:docPr id="1363289952" name="picture" title=""/>
             <wp:cNvGraphicFramePr>
               <a:graphicFrameLocks noChangeAspect="1"/>
             </wp:cNvGraphicFramePr>
@@ -46,7 +47,7 @@
                     <pic:cNvPicPr/>
                   </pic:nvPicPr>
                   <pic:blipFill>
-                    <a:blip r:embed="R2b045be6dab04c01">
+                    <a:blip r:embed="Rf6ba640c3b224e44">
                       <a:extLst>
                         <a:ext xmlns:a="http://schemas.openxmlformats.org/drawingml/2006/main" uri="{28A0092B-C50C-407E-A947-70E740481C1C}">
                           <a14:useLocalDpi val="0"/>
@@ -60,7 +61,7 @@
                   <pic:spPr>
                     <a:xfrm>
                       <a:off x="0" y="0"/>
-                      <a:ext cx="10123126" cy="5335730"/>
+                      <a:ext cx="10010775" cy="5339080"/>
                     </a:xfrm>
                     <a:prstGeom prst="rect">
                       <a:avLst/>
@@ -154,59 +155,1168 @@
         <w:t>Metode i stanja pojedinih razreda</w:t>
       </w:r>
     </w:p>
-    <w:p>
-      <w:pPr>
-        <w:pStyle w:val="Normal"/>
-        <w:ind w:left="1416" w:firstLine="0"/>
-      </w:pPr>
-    </w:p>
-    <w:p>
-      <w:pPr>
-        <w:pStyle w:val="Normal"/>
-        <w:ind w:left="1416" w:firstLine="0"/>
-      </w:pPr>
-    </w:p>
-    <w:p>
-      <w:pPr>
-        <w:pStyle w:val="Normal"/>
-        <w:ind w:left="1416" w:firstLine="0"/>
-      </w:pPr>
-    </w:p>
-    <w:p>
-      <w:pPr>
-        <w:pStyle w:val="Normal"/>
-        <w:ind w:left="1416" w:firstLine="0"/>
-      </w:pPr>
-    </w:p>
-    <w:p>
-      <w:pPr>
-        <w:pStyle w:val="Normal"/>
-        <w:ind w:left="1416" w:firstLine="0"/>
-      </w:pPr>
-    </w:p>
-    <w:p>
-      <w:pPr>
-        <w:pStyle w:val="Normal"/>
-        <w:ind w:left="1416" w:firstLine="0"/>
-      </w:pPr>
-    </w:p>
-    <w:p>
-      <w:pPr>
-        <w:pStyle w:val="Normal"/>
-        <w:ind w:left="1416" w:firstLine="0"/>
-      </w:pPr>
-    </w:p>
-    <w:p>
-      <w:pPr>
-        <w:pStyle w:val="Normal"/>
-        <w:ind w:left="1416" w:firstLine="0"/>
-      </w:pPr>
-    </w:p>
-    <w:p>
-      <w:pPr>
-        <w:pStyle w:val="Normal"/>
-        <w:ind w:left="1416" w:firstLine="0"/>
-      </w:pPr>
+    <w:p w14:noSpellErr="1">
+      <w:pPr>
+        <w:pStyle w:val="Normal"/>
+        <w:ind w:left="0" w:firstLine="0"/>
+        <w:jc w:val="center"/>
+      </w:pPr>
+      <w:r>
+        <w:drawing>
+          <wp:inline wp14:editId="710C0320" wp14:anchorId="45FCB689">
+            <wp:extent cx="8243455" cy="4533900"/>
+            <wp:effectExtent l="0" t="0" r="0" b="0"/>
+            <wp:docPr id="1890996628" name="picture" title=""/>
+            <wp:cNvGraphicFramePr>
+              <a:graphicFrameLocks noChangeAspect="1"/>
+            </wp:cNvGraphicFramePr>
+            <a:graphic>
+              <a:graphicData uri="http://schemas.openxmlformats.org/drawingml/2006/picture">
+                <pic:pic>
+                  <pic:nvPicPr>
+                    <pic:cNvPr id="0" name="picture"/>
+                    <pic:cNvPicPr/>
+                  </pic:nvPicPr>
+                  <pic:blipFill>
+                    <a:blip r:embed="Rec36001c3d774355">
+                      <a:extLst>
+                        <a:ext xmlns:a="http://schemas.openxmlformats.org/drawingml/2006/main" uri="{28A0092B-C50C-407E-A947-70E740481C1C}">
+                          <a14:useLocalDpi val="0"/>
+                        </a:ext>
+                      </a:extLst>
+                    </a:blip>
+                    <a:stretch>
+                      <a:fillRect/>
+                    </a:stretch>
+                  </pic:blipFill>
+                  <pic:spPr>
+                    <a:xfrm>
+                      <a:off x="0" y="0"/>
+                      <a:ext cx="8243455" cy="4533900"/>
+                    </a:xfrm>
+                    <a:prstGeom prst="rect">
+                      <a:avLst/>
+                    </a:prstGeom>
+                  </pic:spPr>
+                </pic:pic>
+              </a:graphicData>
+            </a:graphic>
+          </wp:inline>
+        </w:drawing>
+      </w:r>
+    </w:p>
+    <w:p w14:noSpellErr="1">
+      <w:pPr>
+        <w:pStyle w:val="Normal"/>
+        <w:ind w:left="5664" w:firstLine="0"/>
+      </w:pPr>
+      <w:r>
+        <w:rPr>
+          <w:sz w:val="24"/>
+          <w:szCs w:val="24"/>
+        </w:rPr>
+        <w:t>Slika 6.2.1. Metode i atributi Controller sloja</w:t>
+      </w:r>
+    </w:p>
+    <w:p>
+      <w:pPr>
+        <w:pStyle w:val="Normal"/>
+        <w:ind w:left="5664" w:firstLine="0"/>
+      </w:pPr>
+    </w:p>
+    <w:p>
+      <w:pPr>
+        <w:pStyle w:val="Normal"/>
+        <w:ind w:left="5664" w:firstLine="0"/>
+      </w:pPr>
+    </w:p>
+    <w:p w14:noSpellErr="1">
+      <w:pPr>
+        <w:pStyle w:val="Normal"/>
+        <w:ind w:left="0" w:firstLine="0"/>
+        <w:jc w:val="center"/>
+      </w:pPr>
+      <w:r>
+        <w:drawing>
+          <wp:inline wp14:editId="1EF955D9" wp14:anchorId="37DCD8F3">
+            <wp:extent cx="8748094" cy="3462787"/>
+            <wp:effectExtent l="0" t="0" r="0" b="0"/>
+            <wp:docPr id="1922703919" name="picture" title=""/>
+            <wp:cNvGraphicFramePr>
+              <a:graphicFrameLocks noChangeAspect="1"/>
+            </wp:cNvGraphicFramePr>
+            <a:graphic>
+              <a:graphicData uri="http://schemas.openxmlformats.org/drawingml/2006/picture">
+                <pic:pic>
+                  <pic:nvPicPr>
+                    <pic:cNvPr id="0" name="picture"/>
+                    <pic:cNvPicPr/>
+                  </pic:nvPicPr>
+                  <pic:blipFill>
+                    <a:blip r:embed="R50903f4a54e54806">
+                      <a:extLst>
+                        <a:ext xmlns:a="http://schemas.openxmlformats.org/drawingml/2006/main" uri="{28A0092B-C50C-407E-A947-70E740481C1C}">
+                          <a14:useLocalDpi val="0"/>
+                        </a:ext>
+                      </a:extLst>
+                    </a:blip>
+                    <a:stretch>
+                      <a:fillRect/>
+                    </a:stretch>
+                  </pic:blipFill>
+                  <pic:spPr>
+                    <a:xfrm>
+                      <a:off x="0" y="0"/>
+                      <a:ext cx="8748094" cy="3462787"/>
+                    </a:xfrm>
+                    <a:prstGeom prst="rect">
+                      <a:avLst/>
+                    </a:prstGeom>
+                  </pic:spPr>
+                </pic:pic>
+              </a:graphicData>
+            </a:graphic>
+          </wp:inline>
+        </w:drawing>
+      </w:r>
+    </w:p>
+    <w:p w14:noSpellErr="1">
+      <w:pPr>
+        <w:pStyle w:val="Normal"/>
+        <w:ind w:left="0" w:firstLine="0"/>
+        <w:jc w:val="center"/>
+      </w:pPr>
+      <w:r>
+        <w:rPr>
+          <w:sz w:val="24"/>
+          <w:szCs w:val="24"/>
+        </w:rPr>
+        <w:t>Slika 6.2.</w:t>
+      </w:r>
+      <w:r>
+        <w:rPr>
+          <w:sz w:val="24"/>
+          <w:szCs w:val="24"/>
+        </w:rPr>
+        <w:t>3</w:t>
+      </w:r>
+      <w:r>
+        <w:rPr>
+          <w:sz w:val="24"/>
+          <w:szCs w:val="24"/>
+        </w:rPr>
+        <w:t xml:space="preserve">. Metode i atributi </w:t>
+      </w:r>
+      <w:r>
+        <w:rPr>
+          <w:i w:val="1"/>
+          <w:iCs w:val="1"/>
+          <w:sz w:val="24"/>
+          <w:szCs w:val="24"/>
+        </w:rPr>
+        <w:t>Models</w:t>
+      </w:r>
+      <w:r>
+        <w:rPr>
+          <w:sz w:val="24"/>
+          <w:szCs w:val="24"/>
+        </w:rPr>
+        <w:t xml:space="preserve"> sloja</w:t>
+      </w:r>
+    </w:p>
+    <w:p w14:noSpellErr="1">
+      <w:pPr>
+        <w:pStyle w:val="Normal"/>
+        <w:ind w:left="4248" w:firstLine="708"/>
+      </w:pPr>
+    </w:p>
+    <w:p w14:noSpellErr="1">
+      <w:pPr>
+        <w:jc w:val="center"/>
+      </w:pPr>
+    </w:p>
+    <w:p w14:noSpellErr="1">
+      <w:pPr>
+        <w:jc w:val="center"/>
+      </w:pPr>
+    </w:p>
+    <w:p w14:noSpellErr="1">
+      <w:pPr>
+        <w:jc w:val="center"/>
+      </w:pPr>
+      <w:r>
+        <w:rPr>
+          <w:rFonts w:ascii="Calibri" w:hAnsi="Calibri" w:eastAsia="Calibri" w:cs="Calibri"/>
+          <w:b w:val="1"/>
+          <w:bCs w:val="1"/>
+          <w:sz w:val="32"/>
+          <w:szCs w:val="32"/>
+        </w:rPr>
+        <w:t>Sloj Controllers</w:t>
+      </w:r>
+      <w:r>
+        <w:rPr>
+          <w:rFonts w:ascii="Calibri" w:hAnsi="Calibri" w:eastAsia="Calibri" w:cs="Calibri"/>
+          <w:b w:val="1"/>
+          <w:bCs w:val="1"/>
+          <w:sz w:val="24"/>
+          <w:szCs w:val="24"/>
+        </w:rPr>
+        <w:t xml:space="preserve"> </w:t>
+      </w:r>
+    </w:p>
+    <w:p>
+      <w:pPr>
+        <w:pStyle w:val="Normal"/>
+        <w:jc w:val="left"/>
+      </w:pPr>
+    </w:p>
+    <w:p w14:noSpellErr="1">
+      <w:pPr>
+        <w:ind w:left="2124" w:firstLine="708"/>
+      </w:pPr>
+      <w:r>
+        <w:rPr>
+          <w:rFonts w:ascii="Calibri" w:hAnsi="Calibri" w:eastAsia="Calibri" w:cs="Calibri"/>
+          <w:sz w:val="24"/>
+          <w:szCs w:val="24"/>
+        </w:rPr>
+        <w:t xml:space="preserve">Svaki razred koji nasljeđuje razred </w:t>
+      </w:r>
+      <w:r>
+        <w:rPr>
+          <w:rFonts w:ascii="Calibri" w:hAnsi="Calibri" w:eastAsia="Calibri" w:cs="Calibri"/>
+          <w:i w:val="1"/>
+          <w:iCs w:val="1"/>
+          <w:sz w:val="24"/>
+          <w:szCs w:val="24"/>
+        </w:rPr>
+        <w:t xml:space="preserve">Controller </w:t>
+      </w:r>
+      <w:r>
+        <w:rPr>
+          <w:rFonts w:ascii="Calibri" w:hAnsi="Calibri" w:eastAsia="Calibri" w:cs="Calibri"/>
+          <w:i w:val="0"/>
+          <w:iCs w:val="0"/>
+          <w:sz w:val="24"/>
+          <w:szCs w:val="24"/>
+        </w:rPr>
+        <w:t xml:space="preserve">predstavlja skup akcija nad nekom relacijom ili </w:t>
+      </w:r>
+    </w:p>
+    <w:p w14:noSpellErr="1">
+      <w:pPr>
+        <w:pStyle w:val="Normal"/>
+        <w:ind w:left="2124" w:firstLine="708"/>
+      </w:pPr>
+      <w:r>
+        <w:rPr>
+          <w:rFonts w:ascii="Calibri" w:hAnsi="Calibri" w:eastAsia="Calibri" w:cs="Calibri"/>
+          <w:i w:val="0"/>
+          <w:iCs w:val="0"/>
+          <w:sz w:val="24"/>
+          <w:szCs w:val="24"/>
+        </w:rPr>
+        <w:t>skupom relacija iz baze. Svaka akcija koju Controller sadrži (metoda) kao rezultat vraća pogled</w:t>
+      </w:r>
+    </w:p>
+    <w:p>
+      <w:pPr>
+        <w:pStyle w:val="Normal"/>
+        <w:ind w:left="2124" w:firstLine="708"/>
+      </w:pPr>
+      <w:r>
+        <w:rPr>
+          <w:rFonts w:ascii="Calibri" w:hAnsi="Calibri" w:eastAsia="Calibri" w:cs="Calibri"/>
+          <w:i w:val="0"/>
+          <w:iCs w:val="0"/>
+          <w:sz w:val="24"/>
+          <w:szCs w:val="24"/>
+        </w:rPr>
+        <w:t>(engl. View) ili usmjerava na drugu akciju</w:t>
+      </w:r>
+      <w:r>
+        <w:rPr>
+          <w:rFonts w:ascii="Calibri" w:hAnsi="Calibri" w:eastAsia="Calibri" w:cs="Calibri"/>
+          <w:i w:val="0"/>
+          <w:iCs w:val="0"/>
+          <w:sz w:val="24"/>
+          <w:szCs w:val="24"/>
+        </w:rPr>
+        <w:t xml:space="preserve">. Pojedine akcije se definiraju za posebne uloge </w:t>
+      </w:r>
+    </w:p>
+    <w:p w14:noSpellErr="1">
+      <w:pPr>
+        <w:pStyle w:val="Normal"/>
+        <w:ind w:left="2124" w:firstLine="708"/>
+      </w:pPr>
+      <w:r>
+        <w:rPr>
+          <w:rFonts w:ascii="Calibri" w:hAnsi="Calibri" w:eastAsia="Calibri" w:cs="Calibri"/>
+          <w:i w:val="0"/>
+          <w:iCs w:val="0"/>
+          <w:sz w:val="24"/>
+          <w:szCs w:val="24"/>
+        </w:rPr>
+        <w:t>korisnika.</w:t>
+      </w:r>
+    </w:p>
+    <w:p>
+      <w:pPr>
+        <w:pStyle w:val="Normal"/>
+        <w:ind w:left="2124" w:firstLine="708"/>
+      </w:pPr>
+    </w:p>
+    <w:p w14:noSpellErr="1">
+      <w:pPr>
+        <w:pStyle w:val="Normal"/>
+        <w:ind w:left="2124" w:firstLine="708"/>
+      </w:pPr>
+      <w:r>
+        <w:rPr>
+          <w:rFonts w:ascii="Calibri" w:hAnsi="Calibri" w:eastAsia="Calibri" w:cs="Calibri"/>
+          <w:b w:val="1"/>
+          <w:bCs w:val="1"/>
+          <w:i w:val="0"/>
+          <w:iCs w:val="0"/>
+          <w:sz w:val="24"/>
+          <w:szCs w:val="24"/>
+        </w:rPr>
+        <w:t>Razred</w:t>
+      </w:r>
+      <w:r>
+        <w:rPr>
+          <w:rFonts w:ascii="Calibri" w:hAnsi="Calibri" w:eastAsia="Calibri" w:cs="Calibri"/>
+          <w:i w:val="0"/>
+          <w:iCs w:val="0"/>
+          <w:sz w:val="24"/>
+          <w:szCs w:val="24"/>
+        </w:rPr>
+        <w:t>: PocetnaController -&gt; Controller</w:t>
+      </w:r>
+    </w:p>
+    <w:p w14:noSpellErr="1">
+      <w:pPr>
+        <w:pStyle w:val="Normal"/>
+        <w:ind w:left="2832" w:firstLine="708"/>
+      </w:pPr>
+      <w:r>
+        <w:rPr>
+          <w:rFonts w:ascii="Calibri" w:hAnsi="Calibri" w:eastAsia="Calibri" w:cs="Calibri"/>
+          <w:i w:val="0"/>
+          <w:iCs w:val="0"/>
+          <w:sz w:val="24"/>
+          <w:szCs w:val="24"/>
+        </w:rPr>
+        <w:t>Služi za skupljanje korisničkih zahtjeva tijekom pregledavanja početne stranice. Sadrži</w:t>
+      </w:r>
+    </w:p>
+    <w:p w14:noSpellErr="1">
+      <w:pPr>
+        <w:pStyle w:val="Normal"/>
+        <w:ind w:left="2832" w:firstLine="708"/>
+      </w:pPr>
+      <w:r>
+        <w:rPr>
+          <w:rFonts w:ascii="Calibri" w:hAnsi="Calibri" w:eastAsia="Calibri" w:cs="Calibri"/>
+          <w:i w:val="0"/>
+          <w:iCs w:val="0"/>
+          <w:sz w:val="24"/>
+          <w:szCs w:val="24"/>
+        </w:rPr>
+        <w:t xml:space="preserve">model TuristickoNaseljeViewModel koji sadrži sve podatke potrebne za prikaz na </w:t>
+      </w:r>
+    </w:p>
+    <w:p>
+      <w:pPr>
+        <w:pStyle w:val="Normal"/>
+        <w:ind w:left="2832" w:firstLine="708"/>
+      </w:pPr>
+      <w:r>
+        <w:rPr>
+          <w:rFonts w:ascii="Calibri" w:hAnsi="Calibri" w:eastAsia="Calibri" w:cs="Calibri"/>
+          <w:i w:val="0"/>
+          <w:iCs w:val="0"/>
+          <w:sz w:val="24"/>
+          <w:szCs w:val="24"/>
+        </w:rPr>
+        <w:t xml:space="preserve">početnoj stranici. Sadrži akcije Odaberi ( odabir željenog objekta i promjena pogleda ), </w:t>
+      </w:r>
+    </w:p>
+    <w:p w14:noSpellErr="1">
+      <w:pPr>
+        <w:pStyle w:val="Normal"/>
+        <w:ind w:left="2832" w:firstLine="708"/>
+      </w:pPr>
+      <w:r>
+        <w:rPr>
+          <w:rFonts w:ascii="Calibri" w:hAnsi="Calibri" w:eastAsia="Calibri" w:cs="Calibri"/>
+          <w:i w:val="0"/>
+          <w:iCs w:val="0"/>
+          <w:sz w:val="24"/>
+          <w:szCs w:val="24"/>
+        </w:rPr>
+        <w:t>Login ( promjena pogleda na prijavu za sustav</w:t>
+      </w:r>
+      <w:r>
+        <w:rPr>
+          <w:rFonts w:ascii="Calibri" w:hAnsi="Calibri" w:eastAsia="Calibri" w:cs="Calibri"/>
+          <w:i w:val="0"/>
+          <w:iCs w:val="0"/>
+          <w:sz w:val="24"/>
+          <w:szCs w:val="24"/>
+        </w:rPr>
+        <w:t>), Logout ( odjava sa sustava ), Register</w:t>
+      </w:r>
+    </w:p>
+    <w:p w14:noSpellErr="1">
+      <w:pPr>
+        <w:pStyle w:val="Normal"/>
+        <w:ind w:left="2832" w:firstLine="708"/>
+      </w:pPr>
+      <w:r>
+        <w:rPr>
+          <w:rFonts w:ascii="Calibri" w:hAnsi="Calibri" w:eastAsia="Calibri" w:cs="Calibri"/>
+          <w:i w:val="0"/>
+          <w:iCs w:val="0"/>
+          <w:sz w:val="24"/>
+          <w:szCs w:val="24"/>
+        </w:rPr>
+        <w:t>(vraća pogled na registraciju korisnika) , te PromjeniKorisnickeDetalje( vraća pogled</w:t>
+      </w:r>
+    </w:p>
+    <w:p w14:noSpellErr="1">
+      <w:pPr>
+        <w:pStyle w:val="Normal"/>
+        <w:ind w:left="2832" w:firstLine="708"/>
+      </w:pPr>
+      <w:r>
+        <w:rPr>
+          <w:rFonts w:ascii="Calibri" w:hAnsi="Calibri" w:eastAsia="Calibri" w:cs="Calibri"/>
+          <w:i w:val="0"/>
+          <w:iCs w:val="0"/>
+          <w:sz w:val="24"/>
+          <w:szCs w:val="24"/>
+        </w:rPr>
+        <w:t>na korisničke podatke ).</w:t>
+      </w:r>
+    </w:p>
+    <w:p>
+      <w:pPr>
+        <w:pStyle w:val="Normal"/>
+        <w:ind w:left="2832" w:firstLine="708"/>
+      </w:pPr>
+    </w:p>
+    <w:p w14:noSpellErr="1">
+      <w:pPr>
+        <w:pStyle w:val="Normal"/>
+        <w:ind w:left="2124" w:firstLine="708"/>
+      </w:pPr>
+      <w:r>
+        <w:rPr>
+          <w:rFonts w:ascii="Calibri" w:hAnsi="Calibri" w:eastAsia="Calibri" w:cs="Calibri"/>
+          <w:i w:val="0"/>
+          <w:iCs w:val="0"/>
+          <w:sz w:val="24"/>
+          <w:szCs w:val="24"/>
+        </w:rPr>
+        <w:t>Razred: PretrazivanjeObjektaController -&gt; Controller</w:t>
+      </w:r>
+    </w:p>
+    <w:p>
+      <w:pPr>
+        <w:pStyle w:val="Normal"/>
+        <w:ind w:left="2832" w:firstLine="708"/>
+      </w:pPr>
+      <w:r>
+        <w:rPr>
+          <w:rFonts w:ascii="Calibri" w:hAnsi="Calibri" w:eastAsia="Calibri" w:cs="Calibri"/>
+          <w:i w:val="0"/>
+          <w:iCs w:val="0"/>
+          <w:sz w:val="24"/>
+          <w:szCs w:val="24"/>
+        </w:rPr>
+        <w:t xml:space="preserve">Služi za skupljanje korisničkih zahtjeva tijekom pregleda smještajnih </w:t>
+      </w:r>
+      <w:r>
+        <w:rPr>
+          <w:rFonts w:ascii="Calibri" w:hAnsi="Calibri" w:eastAsia="Calibri" w:cs="Calibri"/>
+          <w:i w:val="0"/>
+          <w:iCs w:val="0"/>
+          <w:sz w:val="24"/>
+          <w:szCs w:val="24"/>
+        </w:rPr>
+        <w:t xml:space="preserve">jedinica unutar </w:t>
+      </w:r>
+    </w:p>
+    <w:p>
+      <w:pPr>
+        <w:pStyle w:val="Normal"/>
+        <w:ind w:left="2832" w:firstLine="708"/>
+      </w:pPr>
+      <w:r>
+        <w:rPr>
+          <w:rFonts w:ascii="Calibri" w:hAnsi="Calibri" w:eastAsia="Calibri" w:cs="Calibri"/>
+          <w:i w:val="0"/>
+          <w:iCs w:val="0"/>
+          <w:sz w:val="24"/>
+          <w:szCs w:val="24"/>
+        </w:rPr>
+        <w:t xml:space="preserve">odabranog objekta ovisno o korisnikovim </w:t>
+      </w:r>
+      <w:r>
+        <w:rPr>
+          <w:rFonts w:ascii="Calibri" w:hAnsi="Calibri" w:eastAsia="Calibri" w:cs="Calibri"/>
+          <w:i w:val="0"/>
+          <w:iCs w:val="0"/>
+          <w:sz w:val="24"/>
+          <w:szCs w:val="24"/>
+        </w:rPr>
+        <w:t>željama. S</w:t>
+      </w:r>
+      <w:r>
+        <w:rPr>
+          <w:rFonts w:ascii="Calibri" w:hAnsi="Calibri" w:eastAsia="Calibri" w:cs="Calibri"/>
+          <w:i w:val="0"/>
+          <w:iCs w:val="0"/>
+          <w:sz w:val="24"/>
+          <w:szCs w:val="24"/>
+        </w:rPr>
+        <w:t xml:space="preserve">adrži model ObjektViewModel </w:t>
+      </w:r>
+    </w:p>
+    <w:p>
+      <w:pPr>
+        <w:pStyle w:val="Normal"/>
+        <w:ind w:left="2832" w:firstLine="708"/>
+      </w:pPr>
+      <w:r>
+        <w:rPr>
+          <w:rFonts w:ascii="Calibri" w:hAnsi="Calibri" w:eastAsia="Calibri" w:cs="Calibri"/>
+          <w:i w:val="0"/>
+          <w:iCs w:val="0"/>
+          <w:sz w:val="24"/>
+          <w:szCs w:val="24"/>
+        </w:rPr>
+        <w:t xml:space="preserve">koji sadrži sve podatke potrebne za filtriranje </w:t>
+      </w:r>
+      <w:r>
+        <w:rPr>
+          <w:rFonts w:ascii="Calibri" w:hAnsi="Calibri" w:eastAsia="Calibri" w:cs="Calibri"/>
+          <w:i w:val="0"/>
+          <w:iCs w:val="0"/>
+          <w:sz w:val="24"/>
+          <w:szCs w:val="24"/>
+        </w:rPr>
+        <w:t xml:space="preserve">smještajnih jedinica unutar objekta. </w:t>
+      </w:r>
+    </w:p>
+    <w:p>
+      <w:pPr>
+        <w:pStyle w:val="Normal"/>
+        <w:ind w:left="2832" w:firstLine="708"/>
+      </w:pPr>
+      <w:r>
+        <w:rPr>
+          <w:rFonts w:ascii="Calibri" w:hAnsi="Calibri" w:eastAsia="Calibri" w:cs="Calibri"/>
+          <w:i w:val="0"/>
+          <w:iCs w:val="0"/>
+          <w:sz w:val="24"/>
+          <w:szCs w:val="24"/>
+        </w:rPr>
+        <w:t xml:space="preserve">Sadrži akcije NaPocetnu( vraća pogledna početnu </w:t>
+      </w:r>
+      <w:r>
+        <w:rPr>
+          <w:rFonts w:ascii="Calibri" w:hAnsi="Calibri" w:eastAsia="Calibri" w:cs="Calibri"/>
+          <w:i w:val="0"/>
+          <w:iCs w:val="0"/>
+          <w:sz w:val="24"/>
+          <w:szCs w:val="24"/>
+        </w:rPr>
+        <w:t xml:space="preserve">stranicu), Filtriraj ( filtrira </w:t>
+      </w:r>
+    </w:p>
+    <w:p>
+      <w:pPr>
+        <w:pStyle w:val="Normal"/>
+        <w:ind w:left="2832" w:firstLine="708"/>
+      </w:pPr>
+      <w:r>
+        <w:rPr>
+          <w:rFonts w:ascii="Calibri" w:hAnsi="Calibri" w:eastAsia="Calibri" w:cs="Calibri"/>
+          <w:i w:val="0"/>
+          <w:iCs w:val="0"/>
+          <w:sz w:val="24"/>
+          <w:szCs w:val="24"/>
+        </w:rPr>
+        <w:t>ponuđene smještajne jedinice ovisno o odabranim filterima),</w:t>
+      </w:r>
+      <w:r>
+        <w:rPr>
+          <w:rFonts w:ascii="Calibri" w:hAnsi="Calibri" w:eastAsia="Calibri" w:cs="Calibri"/>
+          <w:i w:val="0"/>
+          <w:iCs w:val="0"/>
+          <w:sz w:val="24"/>
+          <w:szCs w:val="24"/>
+        </w:rPr>
+        <w:t xml:space="preserve">te Odaberi ( vraća </w:t>
+      </w:r>
+    </w:p>
+    <w:p w14:noSpellErr="1">
+      <w:pPr>
+        <w:pStyle w:val="Normal"/>
+        <w:ind w:left="2832" w:firstLine="708"/>
+      </w:pPr>
+      <w:r>
+        <w:rPr>
+          <w:rFonts w:ascii="Calibri" w:hAnsi="Calibri" w:eastAsia="Calibri" w:cs="Calibri"/>
+          <w:i w:val="0"/>
+          <w:iCs w:val="0"/>
+          <w:sz w:val="24"/>
+          <w:szCs w:val="24"/>
+        </w:rPr>
+        <w:t>view na odabranu smještajnu jedinicu).</w:t>
+      </w:r>
+    </w:p>
+    <w:p>
+      <w:pPr>
+        <w:pStyle w:val="Normal"/>
+        <w:ind w:left="2832" w:firstLine="708"/>
+      </w:pPr>
+    </w:p>
+    <w:p w14:noSpellErr="1">
+      <w:pPr>
+        <w:pStyle w:val="Normal"/>
+        <w:ind w:left="2832" w:firstLine="0"/>
+      </w:pPr>
+      <w:r>
+        <w:rPr>
+          <w:rFonts w:ascii="Calibri" w:hAnsi="Calibri" w:eastAsia="Calibri" w:cs="Calibri"/>
+          <w:i w:val="0"/>
+          <w:iCs w:val="0"/>
+          <w:sz w:val="24"/>
+          <w:szCs w:val="24"/>
+        </w:rPr>
+        <w:t>Razred: SmjestajnaJedinicaController -&gt; Controller</w:t>
+      </w:r>
+    </w:p>
+    <w:p>
+      <w:pPr>
+        <w:pStyle w:val="Normal"/>
+        <w:ind w:left="2832" w:firstLine="708"/>
+      </w:pPr>
+      <w:r>
+        <w:rPr>
+          <w:rFonts w:ascii="Calibri" w:hAnsi="Calibri" w:eastAsia="Calibri" w:cs="Calibri"/>
+          <w:i w:val="0"/>
+          <w:iCs w:val="0"/>
+          <w:sz w:val="24"/>
+          <w:szCs w:val="24"/>
+        </w:rPr>
+        <w:t xml:space="preserve">Služi za skupljanje korisničkih zahtjeva tijekom </w:t>
+      </w:r>
+      <w:r>
+        <w:rPr>
+          <w:rFonts w:ascii="Calibri" w:hAnsi="Calibri" w:eastAsia="Calibri" w:cs="Calibri"/>
+          <w:i w:val="0"/>
+          <w:iCs w:val="0"/>
+          <w:sz w:val="24"/>
+          <w:szCs w:val="24"/>
+        </w:rPr>
+        <w:t xml:space="preserve">pregleda smještajne jedinice, njenog </w:t>
+      </w:r>
+    </w:p>
+    <w:p>
+      <w:pPr>
+        <w:pStyle w:val="Normal"/>
+        <w:ind w:left="2832" w:firstLine="708"/>
+      </w:pPr>
+      <w:r>
+        <w:rPr>
+          <w:rFonts w:ascii="Calibri" w:hAnsi="Calibri" w:eastAsia="Calibri" w:cs="Calibri"/>
+          <w:i w:val="0"/>
+          <w:iCs w:val="0"/>
+          <w:sz w:val="24"/>
+          <w:szCs w:val="24"/>
+        </w:rPr>
+        <w:t xml:space="preserve">opisa i njihovoj raspoloživosti. Sadrži model </w:t>
+      </w:r>
+      <w:r>
+        <w:rPr>
+          <w:rFonts w:ascii="Calibri" w:hAnsi="Calibri" w:eastAsia="Calibri" w:cs="Calibri"/>
+          <w:i w:val="0"/>
+          <w:iCs w:val="0"/>
+          <w:sz w:val="24"/>
+          <w:szCs w:val="24"/>
+        </w:rPr>
+        <w:t xml:space="preserve">SmjestajnaJedinicaViewModel koji sadrži </w:t>
+      </w:r>
+    </w:p>
+    <w:p>
+      <w:pPr>
+        <w:pStyle w:val="Normal"/>
+        <w:ind w:left="2832" w:firstLine="708"/>
+      </w:pPr>
+      <w:r>
+        <w:rPr>
+          <w:rFonts w:ascii="Calibri" w:hAnsi="Calibri" w:eastAsia="Calibri" w:cs="Calibri"/>
+          <w:i w:val="0"/>
+          <w:iCs w:val="0"/>
+          <w:sz w:val="24"/>
+          <w:szCs w:val="24"/>
+        </w:rPr>
+        <w:t>sve potrebne podatke potrebne za prikaz</w:t>
+      </w:r>
+      <w:r>
+        <w:rPr>
+          <w:rFonts w:ascii="Calibri" w:hAnsi="Calibri" w:eastAsia="Calibri" w:cs="Calibri"/>
+          <w:i w:val="0"/>
+          <w:iCs w:val="0"/>
+          <w:sz w:val="24"/>
+          <w:szCs w:val="24"/>
+        </w:rPr>
+        <w:t xml:space="preserve"> </w:t>
+      </w:r>
+      <w:r>
+        <w:rPr>
+          <w:rFonts w:ascii="Calibri" w:hAnsi="Calibri" w:eastAsia="Calibri" w:cs="Calibri"/>
+          <w:i w:val="0"/>
+          <w:iCs w:val="0"/>
+          <w:sz w:val="24"/>
+          <w:szCs w:val="24"/>
+        </w:rPr>
+        <w:t xml:space="preserve">opisa i raspoloživosti smještajne jedinice. </w:t>
+      </w:r>
+    </w:p>
+    <w:p>
+      <w:pPr>
+        <w:pStyle w:val="Normal"/>
+        <w:ind w:left="2832" w:firstLine="708"/>
+      </w:pPr>
+      <w:r>
+        <w:rPr>
+          <w:rFonts w:ascii="Calibri" w:hAnsi="Calibri" w:eastAsia="Calibri" w:cs="Calibri"/>
+          <w:i w:val="0"/>
+          <w:iCs w:val="0"/>
+          <w:sz w:val="24"/>
+          <w:szCs w:val="24"/>
+        </w:rPr>
+        <w:t>Sadrži akcije NatragNaObjekt( vraća pogled</w:t>
+      </w:r>
+      <w:r>
+        <w:rPr>
+          <w:rFonts w:ascii="Calibri" w:hAnsi="Calibri" w:eastAsia="Calibri" w:cs="Calibri"/>
+          <w:i w:val="0"/>
+          <w:iCs w:val="0"/>
+          <w:sz w:val="24"/>
+          <w:szCs w:val="24"/>
+        </w:rPr>
+        <w:t xml:space="preserve"> </w:t>
+      </w:r>
+      <w:r>
+        <w:rPr>
+          <w:rFonts w:ascii="Calibri" w:hAnsi="Calibri" w:eastAsia="Calibri" w:cs="Calibri"/>
+          <w:i w:val="0"/>
+          <w:iCs w:val="0"/>
+          <w:sz w:val="24"/>
+          <w:szCs w:val="24"/>
+        </w:rPr>
+        <w:t xml:space="preserve">na objekt ), NaPocetnu ( vraća pogled na </w:t>
+      </w:r>
+    </w:p>
+    <w:p w14:noSpellErr="1">
+      <w:pPr>
+        <w:pStyle w:val="Normal"/>
+        <w:ind w:left="2832" w:firstLine="708"/>
+      </w:pPr>
+      <w:r>
+        <w:rPr>
+          <w:rFonts w:ascii="Calibri" w:hAnsi="Calibri" w:eastAsia="Calibri" w:cs="Calibri"/>
+          <w:i w:val="0"/>
+          <w:iCs w:val="0"/>
+          <w:sz w:val="24"/>
+          <w:szCs w:val="24"/>
+        </w:rPr>
+        <w:t xml:space="preserve">početnu ), te Rezerviraj( vraća pogled na </w:t>
+      </w:r>
+      <w:r>
+        <w:rPr>
+          <w:rFonts w:ascii="Calibri" w:hAnsi="Calibri" w:eastAsia="Calibri" w:cs="Calibri"/>
+          <w:i w:val="0"/>
+          <w:iCs w:val="0"/>
+          <w:sz w:val="24"/>
+          <w:szCs w:val="24"/>
+        </w:rPr>
+        <w:t>rezervaciju odabrane smještajne jedinice).</w:t>
+      </w:r>
+    </w:p>
+    <w:p>
+      <w:pPr>
+        <w:pStyle w:val="Normal"/>
+        <w:ind w:left="2832" w:firstLine="708"/>
+      </w:pPr>
+    </w:p>
+    <w:p w14:noSpellErr="1">
+      <w:pPr>
+        <w:pStyle w:val="Normal"/>
+        <w:ind w:left="2832" w:firstLine="0"/>
+      </w:pPr>
+      <w:r>
+        <w:rPr>
+          <w:rFonts w:ascii="Calibri" w:hAnsi="Calibri" w:eastAsia="Calibri" w:cs="Calibri"/>
+          <w:i w:val="0"/>
+          <w:iCs w:val="0"/>
+          <w:sz w:val="24"/>
+          <w:szCs w:val="24"/>
+        </w:rPr>
+        <w:t>Razred: LoginController -&gt; Controller</w:t>
+      </w:r>
+    </w:p>
+    <w:p w14:noSpellErr="1">
+      <w:pPr>
+        <w:pStyle w:val="Normal"/>
+        <w:ind w:left="2832" w:firstLine="708"/>
+      </w:pPr>
+      <w:r>
+        <w:rPr>
+          <w:rFonts w:ascii="Calibri" w:hAnsi="Calibri" w:eastAsia="Calibri" w:cs="Calibri"/>
+          <w:i w:val="0"/>
+          <w:iCs w:val="0"/>
+          <w:sz w:val="24"/>
+          <w:szCs w:val="24"/>
+        </w:rPr>
+        <w:t xml:space="preserve">Služi za </w:t>
+      </w:r>
+      <w:r>
+        <w:rPr>
+          <w:rFonts w:ascii="Calibri" w:hAnsi="Calibri" w:eastAsia="Calibri" w:cs="Calibri"/>
+          <w:i w:val="0"/>
+          <w:iCs w:val="0"/>
+          <w:sz w:val="24"/>
+          <w:szCs w:val="24"/>
+        </w:rPr>
+        <w:t xml:space="preserve">prijavu na sustav. Sadrži akcije NaPocetnu( vraća pogled na početnu stranicu), te </w:t>
+      </w:r>
+    </w:p>
+    <w:p w14:noSpellErr="1">
+      <w:pPr>
+        <w:pStyle w:val="Normal"/>
+        <w:ind w:left="2832" w:firstLine="708"/>
+      </w:pPr>
+      <w:r>
+        <w:rPr>
+          <w:rFonts w:ascii="Calibri" w:hAnsi="Calibri" w:eastAsia="Calibri" w:cs="Calibri"/>
+          <w:i w:val="0"/>
+          <w:iCs w:val="0"/>
+          <w:sz w:val="24"/>
+          <w:szCs w:val="24"/>
+        </w:rPr>
+        <w:t>loginUspjesan( nakon što se korisnik uspješno registrira vraća pogled na početnu stranicu,</w:t>
+      </w:r>
+    </w:p>
+    <w:p w14:noSpellErr="1">
+      <w:pPr>
+        <w:pStyle w:val="Normal"/>
+        <w:ind w:left="2832" w:firstLine="708"/>
+      </w:pPr>
+      <w:r>
+        <w:rPr>
+          <w:rFonts w:ascii="Calibri" w:hAnsi="Calibri" w:eastAsia="Calibri" w:cs="Calibri"/>
+          <w:i w:val="0"/>
+          <w:iCs w:val="0"/>
+          <w:sz w:val="24"/>
+          <w:szCs w:val="24"/>
+        </w:rPr>
+        <w:t>ali sa drugačijim stanjem, ovisno o ulozi korisnika).</w:t>
+      </w:r>
+    </w:p>
+    <w:p>
+      <w:pPr>
+        <w:pStyle w:val="Normal"/>
+        <w:ind w:left="2832" w:firstLine="708"/>
+      </w:pPr>
+    </w:p>
+    <w:p w14:noSpellErr="1">
+      <w:pPr>
+        <w:pStyle w:val="Normal"/>
+        <w:ind w:left="2832" w:firstLine="0"/>
+      </w:pPr>
+      <w:r>
+        <w:rPr>
+          <w:rFonts w:ascii="Calibri" w:hAnsi="Calibri" w:eastAsia="Calibri" w:cs="Calibri"/>
+          <w:i w:val="0"/>
+          <w:iCs w:val="0"/>
+          <w:sz w:val="24"/>
+          <w:szCs w:val="24"/>
+        </w:rPr>
+        <w:t>Razred: RezervacijaController -&gt; Controller</w:t>
+      </w:r>
+    </w:p>
+    <w:p>
+      <w:pPr>
+        <w:pStyle w:val="Normal"/>
+        <w:ind w:left="2832" w:firstLine="708"/>
+      </w:pPr>
+      <w:r>
+        <w:rPr>
+          <w:rFonts w:ascii="Calibri" w:hAnsi="Calibri" w:eastAsia="Calibri" w:cs="Calibri"/>
+          <w:i w:val="0"/>
+          <w:iCs w:val="0"/>
+          <w:sz w:val="24"/>
+          <w:szCs w:val="24"/>
+        </w:rPr>
+        <w:t xml:space="preserve">Služi za skupljanje korisničkih zahtjeva tijekom rezervacije. Sadrži RezervacijaViewModel </w:t>
+      </w:r>
+    </w:p>
+    <w:p w14:noSpellErr="1">
+      <w:pPr>
+        <w:pStyle w:val="Normal"/>
+        <w:ind w:left="2832" w:firstLine="708"/>
+      </w:pPr>
+      <w:r>
+        <w:rPr>
+          <w:rFonts w:ascii="Calibri" w:hAnsi="Calibri" w:eastAsia="Calibri" w:cs="Calibri"/>
+          <w:i w:val="0"/>
+          <w:iCs w:val="0"/>
+          <w:sz w:val="24"/>
+          <w:szCs w:val="24"/>
+        </w:rPr>
+        <w:t>koji sadrži sve potrebne informacije za obradu rezervacije. Sadrži akcije Rezerviraj (</w:t>
+      </w:r>
+    </w:p>
+    <w:p>
+      <w:pPr>
+        <w:pStyle w:val="Normal"/>
+        <w:ind w:left="2832" w:firstLine="708"/>
+      </w:pPr>
+      <w:r>
+        <w:rPr>
+          <w:rFonts w:ascii="Calibri" w:hAnsi="Calibri" w:eastAsia="Calibri" w:cs="Calibri"/>
+          <w:i w:val="0"/>
+          <w:iCs w:val="0"/>
+          <w:sz w:val="24"/>
+          <w:szCs w:val="24"/>
+        </w:rPr>
+        <w:t xml:space="preserve">rezervira određenu smještajnu jedinicu) , te NaPocetnu ( vraća pogled na početnu </w:t>
+      </w:r>
+    </w:p>
+    <w:p w14:noSpellErr="1">
+      <w:pPr>
+        <w:pStyle w:val="Normal"/>
+        <w:ind w:left="2832" w:firstLine="708"/>
+      </w:pPr>
+      <w:r>
+        <w:rPr>
+          <w:rFonts w:ascii="Calibri" w:hAnsi="Calibri" w:eastAsia="Calibri" w:cs="Calibri"/>
+          <w:i w:val="0"/>
+          <w:iCs w:val="0"/>
+          <w:sz w:val="24"/>
+          <w:szCs w:val="24"/>
+        </w:rPr>
+        <w:t>stranicu).</w:t>
+      </w:r>
+    </w:p>
+    <w:p>
+      <w:pPr>
+        <w:pStyle w:val="Normal"/>
+        <w:ind w:left="2832" w:firstLine="708"/>
+      </w:pPr>
+    </w:p>
+    <w:p w14:noSpellErr="1">
+      <w:pPr>
+        <w:pStyle w:val="Normal"/>
+        <w:ind w:left="2832" w:firstLine="0"/>
+      </w:pPr>
+      <w:r>
+        <w:rPr>
+          <w:rFonts w:ascii="Calibri" w:hAnsi="Calibri" w:eastAsia="Calibri" w:cs="Calibri"/>
+          <w:i w:val="0"/>
+          <w:iCs w:val="0"/>
+          <w:sz w:val="24"/>
+          <w:szCs w:val="24"/>
+        </w:rPr>
+        <w:t>Razred: VlasnikController -&gt; Controller</w:t>
+      </w:r>
+    </w:p>
+    <w:p w14:noSpellErr="1">
+      <w:pPr>
+        <w:pStyle w:val="Normal"/>
+        <w:ind w:left="2832" w:firstLine="708"/>
+      </w:pPr>
+      <w:r>
+        <w:rPr>
+          <w:rFonts w:ascii="Calibri" w:hAnsi="Calibri" w:eastAsia="Calibri" w:cs="Calibri"/>
+          <w:i w:val="0"/>
+          <w:iCs w:val="0"/>
+          <w:sz w:val="24"/>
+          <w:szCs w:val="24"/>
+        </w:rPr>
+        <w:t>Služi za skupljanje zahtjeva vlasnika tokom unosa/promjene/brisanja podataka o smještaju.</w:t>
+      </w:r>
+    </w:p>
+    <w:p>
+      <w:pPr>
+        <w:pStyle w:val="Normal"/>
+        <w:ind w:left="2832" w:firstLine="708"/>
+      </w:pPr>
+      <w:r>
+        <w:rPr>
+          <w:rFonts w:ascii="Calibri" w:hAnsi="Calibri" w:eastAsia="Calibri" w:cs="Calibri"/>
+          <w:i w:val="0"/>
+          <w:iCs w:val="0"/>
+          <w:sz w:val="24"/>
+          <w:szCs w:val="24"/>
+        </w:rPr>
+        <w:t xml:space="preserve">Sadrži model VlasnikViewModel koji sadrži sve potrebne podatke za baratanje potrebnim </w:t>
+      </w:r>
+    </w:p>
+    <w:p w14:noSpellErr="1">
+      <w:pPr>
+        <w:pStyle w:val="Normal"/>
+        <w:ind w:left="2832" w:firstLine="708"/>
+      </w:pPr>
+      <w:r>
+        <w:rPr>
+          <w:rFonts w:ascii="Calibri" w:hAnsi="Calibri" w:eastAsia="Calibri" w:cs="Calibri"/>
+          <w:i w:val="0"/>
+          <w:iCs w:val="0"/>
+          <w:sz w:val="24"/>
+          <w:szCs w:val="24"/>
+        </w:rPr>
+        <w:t>akcijama. Sadrži akcije DodajObjekt ( dodaje objekt u smještaj ), ObrisiObjekt ( briše objekt</w:t>
+      </w:r>
+    </w:p>
+    <w:p>
+      <w:pPr>
+        <w:pStyle w:val="Normal"/>
+        <w:ind w:left="2832" w:firstLine="708"/>
+      </w:pPr>
+      <w:r>
+        <w:rPr>
+          <w:rFonts w:ascii="Calibri" w:hAnsi="Calibri" w:eastAsia="Calibri" w:cs="Calibri"/>
+          <w:i w:val="0"/>
+          <w:iCs w:val="0"/>
+          <w:sz w:val="24"/>
+          <w:szCs w:val="24"/>
+        </w:rPr>
+        <w:t xml:space="preserve"> iz smještaja ), PromjeniObjekt( mijenja objekt ), DodajSmjestajnuJedinicu ( dodaje </w:t>
+      </w:r>
+    </w:p>
+    <w:p w14:noSpellErr="1">
+      <w:pPr>
+        <w:pStyle w:val="Normal"/>
+        <w:ind w:left="2832" w:firstLine="708"/>
+      </w:pPr>
+      <w:r>
+        <w:rPr>
+          <w:rFonts w:ascii="Calibri" w:hAnsi="Calibri" w:eastAsia="Calibri" w:cs="Calibri"/>
+          <w:i w:val="0"/>
+          <w:iCs w:val="0"/>
+          <w:sz w:val="24"/>
+          <w:szCs w:val="24"/>
+        </w:rPr>
+        <w:t>smještajnu jedinicu u objekt), ObrisiSmjestajnuJedinicu( briše smještajnu jedinicu iz objekta)</w:t>
+      </w:r>
+    </w:p>
+    <w:p w14:noSpellErr="1">
+      <w:pPr>
+        <w:pStyle w:val="Normal"/>
+        <w:ind w:left="2832" w:firstLine="708"/>
+      </w:pPr>
+      <w:r>
+        <w:rPr>
+          <w:rFonts w:ascii="Calibri" w:hAnsi="Calibri" w:eastAsia="Calibri" w:cs="Calibri"/>
+          <w:i w:val="0"/>
+          <w:iCs w:val="0"/>
+          <w:sz w:val="24"/>
+          <w:szCs w:val="24"/>
+        </w:rPr>
+        <w:t>, PromijeniSmjestajnuJedinicu( mijenja smještajnu jedinicu), DodajAdministratora( dodaje</w:t>
+      </w:r>
+    </w:p>
+    <w:p w14:noSpellErr="1">
+      <w:pPr>
+        <w:pStyle w:val="Normal"/>
+        <w:ind w:left="2832" w:firstLine="708"/>
+      </w:pPr>
+      <w:r>
+        <w:rPr>
+          <w:rFonts w:ascii="Calibri" w:hAnsi="Calibri" w:eastAsia="Calibri" w:cs="Calibri"/>
+          <w:i w:val="0"/>
+          <w:iCs w:val="0"/>
+          <w:sz w:val="24"/>
+          <w:szCs w:val="24"/>
+        </w:rPr>
+        <w:t xml:space="preserve">administratora u sustav ), ObrisiAdministratora ( briše administratora iz sustava), </w:t>
+      </w:r>
+    </w:p>
+    <w:p w14:noSpellErr="1">
+      <w:pPr>
+        <w:pStyle w:val="Normal"/>
+        <w:ind w:left="2832" w:firstLine="708"/>
+      </w:pPr>
+      <w:r>
+        <w:rPr>
+          <w:rFonts w:ascii="Calibri" w:hAnsi="Calibri" w:eastAsia="Calibri" w:cs="Calibri"/>
+          <w:i w:val="0"/>
+          <w:iCs w:val="0"/>
+          <w:sz w:val="24"/>
+          <w:szCs w:val="24"/>
+        </w:rPr>
+        <w:t>PromijeniAdministratora ( mijenja podatke administratoru ) , PromijeniSvojePodatke (</w:t>
+      </w:r>
+    </w:p>
+    <w:p w14:noSpellErr="1">
+      <w:pPr>
+        <w:pStyle w:val="Normal"/>
+        <w:ind w:left="2832" w:firstLine="708"/>
+      </w:pPr>
+      <w:r>
+        <w:rPr>
+          <w:rFonts w:ascii="Calibri" w:hAnsi="Calibri" w:eastAsia="Calibri" w:cs="Calibri"/>
+          <w:i w:val="0"/>
+          <w:iCs w:val="0"/>
+          <w:sz w:val="24"/>
+          <w:szCs w:val="24"/>
+        </w:rPr>
+        <w:t>mijenja podatke vlasnika ), te NaPocetnu ( vraća pogled na početnu stranicu ).</w:t>
+      </w:r>
+    </w:p>
+    <w:p>
+      <w:pPr>
+        <w:pStyle w:val="Normal"/>
+        <w:ind w:left="2832" w:firstLine="708"/>
+      </w:pPr>
+    </w:p>
+    <w:p>
+      <w:pPr>
+        <w:pStyle w:val="Normal"/>
+        <w:ind w:left="2832" w:firstLine="708"/>
+      </w:pPr>
+    </w:p>
+    <w:p w14:noSpellErr="1">
+      <w:pPr>
+        <w:pStyle w:val="Normal"/>
+        <w:ind w:left="2124" w:firstLine="708"/>
+      </w:pPr>
+    </w:p>
+    <w:p>
+      <w:pPr>
+        <w:pStyle w:val="Normal"/>
+        <w:ind w:left="2124" w:firstLine="708"/>
+      </w:pPr>
+      <w:r>
+        <w:rPr>
+          <w:rFonts w:ascii="Calibri" w:hAnsi="Calibri" w:eastAsia="Calibri" w:cs="Calibri"/>
+          <w:i w:val="0"/>
+          <w:iCs w:val="0"/>
+          <w:sz w:val="24"/>
+          <w:szCs w:val="24"/>
+        </w:rPr>
+        <w:t xml:space="preserve"> </w:t>
+      </w:r>
     </w:p>
     <w:p>
       <w:pPr>

</xml_diff>